<commit_message>
Finished Title Page function.
</commit_message>
<xml_diff>
--- a/thing.docx
+++ b/thing.docx
@@ -4,22 +4,61 @@
   <w:body>
     <w:p>
       <w:pPr>
-        <w:pStyle w:val="Title"/>
+        <w:pStyle w:val="Heading1"/>
+        <w:jc w:val="center"/>
       </w:pPr>
       <w:r>
-        <w:t>Title</w:t>
+        <w:br/>
+        <w:br/>
+        <w:br/>
+        <w:br/>
+        <w:br/>
+        <w:br/>
+        <w:br/>
+        <w:br/>
+        <w:br/>
+        <w:br/>
+        <w:br/>
+        <w:br/>
+        <w:br/>
+        <w:br/>
+        <w:t>Lab 1</w:t>
       </w:r>
     </w:p>
     <w:p>
+      <w:pPr>
+        <w:jc w:val="right"/>
+      </w:pPr>
       <w:r>
-        <w:t xml:space="preserve">Things and such </w:t>
+        <w:br/>
+        <w:br/>
+        <w:br/>
+        <w:br/>
+        <w:br/>
+        <w:br/>
+        <w:br/>
+        <w:br/>
+        <w:br/>
+        <w:br/>
+        <w:br/>
+        <w:br/>
+        <w:br/>
+        <w:br/>
+        <w:br/>
+        <w:br/>
+        <w:br/>
         <w:br/>
       </w:r>
       <w:r>
-        <w:rPr>
-          <w:b/>
-        </w:rPr>
-        <w:t>another thing</w:t>
+        <w:t>Roberto Loja</w:t>
+        <w:br/>
+      </w:r>
+      <w:r>
+        <w:t>CENG251</w:t>
+        <w:br/>
+      </w:r>
+      <w:r>
+        <w:t>February 1, 2016</w:t>
       </w:r>
     </w:p>
     <w:p>
@@ -400,6 +439,11 @@
     <w:name w:val="Normal"/>
     <w:qFormat/>
     <w:rsid w:val="00FC693F"/>
+    <w:rPr>
+      <w:rFonts w:ascii="Symbola" w:hAnsi="Symbola"/>
+      <w:color w:val="000000"/>
+      <w:sz w:val="24"/>
+    </w:rPr>
   </w:style>
   <w:style w:type="paragraph" w:styleId="Heading1">
     <w:name w:val="heading 1"/>
@@ -419,7 +463,7 @@
       <w:rFonts w:asciiTheme="majorHAnsi" w:eastAsiaTheme="majorEastAsia" w:hAnsiTheme="majorHAnsi" w:cstheme="majorBidi"/>
       <w:b/>
       <w:bCs/>
-      <w:color w:val="365F91" w:themeColor="accent1" w:themeShade="BF"/>
+      <w:color w:val="000000"/>
       <w:sz w:val="28"/>
       <w:szCs w:val="28"/>
     </w:rPr>

</xml_diff>